<commit_message>
Update: Paral Pagara to Paralap Gaara
</commit_message>
<xml_diff>
--- a/Pothi Creation - Word Files/Raag Bhairao Bani Bhagta Ki.docx
+++ b/Pothi Creation - Word Files/Raag Bhairao Bani Bhagta Ki.docx
@@ -12,7 +12,6 @@
           <w:szCs w:val="32"/>
         </w:rPr>
       </w:pPr>
-      <w:bookmarkStart w:id="0" w:name="_GoBack"/>
       <w:r>
         <w:rPr>
           <w:rFonts w:ascii="GurbaniAkharThick" w:hAnsi="GurbaniAkharThick"/>
@@ -846,7 +845,27 @@
           <w:szCs w:val="32"/>
         </w:rPr>
         <w:br/>
-        <w:t xml:space="preserve"> jb lgu mn bYkuMT kI Aws ] qb lgu nwhI crn invws ]2] KweI kotu n prl pgwrw ] nw </w:t>
+        <w:t xml:space="preserve"> jb lgu mn bYkuMT kI Aws ] qb lgu nwhI crn invws ]2] KweI kotu n </w:t>
+      </w:r>
+      <w:r>
+        <w:rPr>
+          <w:rFonts w:ascii="GurbaniAkharThick" w:hAnsi="GurbaniAkharThick"/>
+          <w:noProof/>
+          <w:color w:val="548DD4" w:themeColor="text2" w:themeTint="99"/>
+          <w:sz w:val="32"/>
+          <w:szCs w:val="32"/>
+          <w:u w:val="single"/>
+        </w:rPr>
+        <w:t>prl p</w:t>
+      </w:r>
+      <w:r>
+        <w:rPr>
+          <w:rFonts w:ascii="GurbaniAkharThick" w:hAnsi="GurbaniAkharThick"/>
+          <w:noProof/>
+          <w:sz w:val="32"/>
+          <w:szCs w:val="32"/>
+        </w:rPr>
+        <w:t xml:space="preserve">gwrw ] nw </w:t>
       </w:r>
       <w:r>
         <w:rPr>
@@ -866,7 +885,18 @@
           <w:szCs w:val="32"/>
         </w:rPr>
         <w:br/>
-        <w:t xml:space="preserve"> ikau lIjY gFu bMkw BweI ] dovr kot Aru qyvr KweI ]1] rhwau ] pWc pcIs moh md mqsr </w:t>
+        <w:t xml:space="preserve"> ikau lIjY gFu bMkw BweI ] dovr kot Aru qyvr KweI ]1] rhwau ]</w:t>
+      </w:r>
+      <w:bookmarkStart w:id="0" w:name="_GoBack"/>
+      <w:bookmarkEnd w:id="0"/>
+      <w:r>
+        <w:rPr>
+          <w:rFonts w:ascii="GurbaniAkharThick" w:hAnsi="GurbaniAkharThick"/>
+          <w:noProof/>
+          <w:sz w:val="32"/>
+          <w:szCs w:val="32"/>
+        </w:rPr>
+        <w:t xml:space="preserve"> pWc pcIs moh md mqsr </w:t>
       </w:r>
       <w:r>
         <w:rPr>
@@ -2333,7 +2363,6 @@
         <w:br/>
         <w:t xml:space="preserve"> myry qwl iCnwey ikh pih krau pukwrw ] nwmy kw suAwmI AMqrjwmI iPry sgl bydysvw ]4]1]</w:t>
       </w:r>
-      <w:bookmarkEnd w:id="0"/>
     </w:p>
     <w:sectPr>
       <w:pgSz w:w="15840" w:h="12240" w:orient="landscape"/>

</xml_diff>

<commit_message>
Update - Santhya - Pati aye
</commit_message>
<xml_diff>
--- a/Pothi Creation - Word Files/Raag Bhairao Bani Bhagta Ki.docx
+++ b/Pothi Creation - Word Files/Raag Bhairao Bani Bhagta Ki.docx
@@ -885,18 +885,7 @@
           <w:szCs w:val="32"/>
         </w:rPr>
         <w:br/>
-        <w:t xml:space="preserve"> ikau lIjY gFu bMkw BweI ] dovr kot Aru qyvr KweI ]1] rhwau ]</w:t>
-      </w:r>
-      <w:bookmarkStart w:id="0" w:name="_GoBack"/>
-      <w:bookmarkEnd w:id="0"/>
-      <w:r>
-        <w:rPr>
-          <w:rFonts w:ascii="GurbaniAkharThick" w:hAnsi="GurbaniAkharThick"/>
-          <w:noProof/>
-          <w:sz w:val="32"/>
-          <w:szCs w:val="32"/>
-        </w:rPr>
-        <w:t xml:space="preserve"> pWc pcIs moh md mqsr </w:t>
+        <w:t xml:space="preserve"> ikau lIjY gFu bMkw BweI ] dovr kot Aru qyvr KweI ]1] rhwau ] pWc pcIs moh md mqsr </w:t>
       </w:r>
       <w:r>
         <w:rPr>
@@ -1434,7 +1423,26 @@
           <w:szCs w:val="32"/>
         </w:rPr>
         <w:br/>
-        <w:t xml:space="preserve"> mnu pqIAwie ] nwhI q Gr ko bwpu irswie ]1] rhwau ] suoien ktorI AMimRq BrI ] lY nwmY hir </w:t>
+        <w:t xml:space="preserve"> mnu </w:t>
+      </w:r>
+      <w:r>
+        <w:rPr>
+          <w:rFonts w:ascii="GurbaniAkharThick" w:hAnsi="GurbaniAkharThick"/>
+          <w:noProof/>
+          <w:color w:val="548DD4" w:themeColor="text2" w:themeTint="99"/>
+          <w:sz w:val="32"/>
+          <w:szCs w:val="32"/>
+        </w:rPr>
+        <w:t>pqI</w:t>
+      </w:r>
+      <w:r>
+        <w:rPr>
+          <w:rFonts w:ascii="GurbaniAkharThick" w:hAnsi="GurbaniAkharThick"/>
+          <w:noProof/>
+          <w:sz w:val="32"/>
+          <w:szCs w:val="32"/>
+        </w:rPr>
+        <w:t xml:space="preserve">Awie ] nwhI q Gr ko bwpu irswie ]1] rhwau ] suoien ktorI AMimRq BrI ] lY nwmY hir </w:t>
       </w:r>
       <w:r>
         <w:rPr>
@@ -1456,6 +1464,8 @@
         <w:br/>
         <w:t xml:space="preserve"> </w:t>
       </w:r>
+      <w:bookmarkStart w:id="0" w:name="_GoBack"/>
+      <w:bookmarkEnd w:id="0"/>
       <w:r>
         <w:rPr>
           <w:rFonts w:ascii="GurbaniAkharThick" w:hAnsi="GurbaniAkharThick"/>

</xml_diff>